<commit_message>
web server nots included
</commit_message>
<xml_diff>
--- a/Devops notes.docx
+++ b/Devops notes.docx
@@ -499,6 +499,120 @@
         <w:jc w:val="both"/>
         <w:rPr>
           <w:rFonts w:hint="default" w:ascii="Cambria" w:hAnsi="Cambria" w:cs="Cambria"/>
+          <w:b/>
+          <w:bCs/>
+          <w:sz w:val="28"/>
+          <w:szCs w:val="28"/>
+          <w:lang w:val="en-US"/>
+        </w:rPr>
+      </w:pPr>
+      <w:r>
+        <w:rPr>
+          <w:rFonts w:hint="default" w:ascii="Cambria" w:hAnsi="Cambria" w:cs="Cambria"/>
+          <w:b/>
+          <w:bCs/>
+          <w:sz w:val="28"/>
+          <w:szCs w:val="28"/>
+          <w:lang w:val="en-US"/>
+        </w:rPr>
+        <w:t>21.IAM In aws(amazon web service)</w:t>
+      </w:r>
+    </w:p>
+    <w:p>
+      <w:pPr>
+        <w:spacing w:line="240" w:lineRule="auto"/>
+        <w:jc w:val="both"/>
+        <w:rPr>
+          <w:rFonts w:hint="default" w:ascii="Cambria" w:hAnsi="Cambria" w:cs="Cambria"/>
+          <w:b/>
+          <w:bCs/>
+          <w:sz w:val="28"/>
+          <w:szCs w:val="28"/>
+          <w:lang w:val="en-US"/>
+        </w:rPr>
+      </w:pPr>
+      <w:r>
+        <w:rPr>
+          <w:rFonts w:hint="default" w:ascii="Cambria" w:hAnsi="Cambria" w:cs="Cambria"/>
+          <w:b/>
+          <w:bCs/>
+          <w:sz w:val="28"/>
+          <w:szCs w:val="28"/>
+          <w:lang w:val="en-US"/>
+        </w:rPr>
+        <w:t>22.How to build using parameter?</w:t>
+      </w:r>
+    </w:p>
+    <w:p>
+      <w:pPr>
+        <w:spacing w:line="240" w:lineRule="auto"/>
+        <w:jc w:val="both"/>
+        <w:rPr>
+          <w:rFonts w:hint="default" w:ascii="Cambria" w:hAnsi="Cambria" w:cs="Cambria"/>
+          <w:b/>
+          <w:bCs/>
+          <w:sz w:val="28"/>
+          <w:szCs w:val="28"/>
+          <w:lang w:val="en-US"/>
+        </w:rPr>
+      </w:pPr>
+      <w:r>
+        <w:rPr>
+          <w:rFonts w:hint="default" w:ascii="Cambria" w:hAnsi="Cambria" w:cs="Cambria"/>
+          <w:b/>
+          <w:bCs/>
+          <w:sz w:val="28"/>
+          <w:szCs w:val="28"/>
+          <w:lang w:val="en-US"/>
+        </w:rPr>
+        <w:t>23.what is web server?and its software list</w:t>
+      </w:r>
+    </w:p>
+    <w:p>
+      <w:pPr>
+        <w:spacing w:line="240" w:lineRule="auto"/>
+        <w:jc w:val="both"/>
+        <w:rPr>
+          <w:rFonts w:hint="default" w:ascii="Cambria" w:hAnsi="Cambria" w:cs="Cambria"/>
+          <w:b/>
+          <w:bCs/>
+          <w:sz w:val="28"/>
+          <w:szCs w:val="28"/>
+          <w:lang w:val="en-US"/>
+        </w:rPr>
+      </w:pPr>
+      <w:r>
+        <w:rPr>
+          <w:rFonts w:hint="default" w:ascii="Cambria" w:hAnsi="Cambria" w:cs="Cambria"/>
+          <w:b/>
+          <w:bCs/>
+          <w:sz w:val="28"/>
+          <w:szCs w:val="28"/>
+          <w:lang w:val="en-US"/>
+        </w:rPr>
+        <w:t>24.Deploy war file to tomcat server?</w:t>
+      </w:r>
+    </w:p>
+    <w:p>
+      <w:pPr>
+        <w:spacing w:line="240" w:lineRule="auto"/>
+        <w:jc w:val="both"/>
+        <w:rPr>
+          <w:rFonts w:hint="default" w:ascii="Cambria" w:hAnsi="Cambria" w:cs="Cambria"/>
+          <w:b/>
+          <w:bCs/>
+          <w:sz w:val="28"/>
+          <w:szCs w:val="28"/>
+          <w:lang w:val="en-US"/>
+        </w:rPr>
+      </w:pPr>
+    </w:p>
+    <w:p>
+      <w:pPr>
+        <w:spacing w:line="240" w:lineRule="auto"/>
+        <w:jc w:val="both"/>
+        <w:rPr>
+          <w:rFonts w:hint="default" w:ascii="Cambria" w:hAnsi="Cambria" w:cs="Cambria"/>
           <w:sz w:val="28"/>
           <w:szCs w:val="28"/>
         </w:rPr>
@@ -5459,213 +5573,1703 @@
           <w:szCs w:val="28"/>
         </w:rPr>
       </w:pPr>
+      <w:r>
+        <w:rPr>
+          <w:rFonts w:hint="default" w:ascii="Cambria" w:hAnsi="Cambria" w:cs="Cambria"/>
+          <w:b/>
+          <w:bCs/>
+          <w:sz w:val="28"/>
+          <w:szCs w:val="28"/>
+        </w:rPr>
+        <w:t>20.How to publish sonarqube report in build setup</w:t>
+      </w:r>
+      <w:r>
+        <w:rPr>
+          <w:rFonts w:hint="default" w:ascii="Cambria" w:hAnsi="Cambria" w:cs="Cambria"/>
+          <w:sz w:val="28"/>
+          <w:szCs w:val="28"/>
+        </w:rPr>
+        <w:t>?</w:t>
+      </w:r>
+    </w:p>
+    <w:p>
+      <w:pPr>
+        <w:spacing w:line="240" w:lineRule="auto"/>
+        <w:jc w:val="both"/>
+        <w:rPr>
+          <w:rFonts w:hint="default" w:ascii="Cambria" w:hAnsi="Cambria" w:cs="Cambria"/>
+          <w:sz w:val="28"/>
+          <w:szCs w:val="28"/>
+        </w:rPr>
+      </w:pPr>
+    </w:p>
+    <w:p>
+      <w:pPr>
+        <w:spacing w:line="240" w:lineRule="auto"/>
+        <w:jc w:val="both"/>
+        <w:rPr>
+          <w:rFonts w:hint="default" w:ascii="Cambria" w:hAnsi="Cambria" w:cs="Cambria"/>
+          <w:sz w:val="28"/>
+          <w:szCs w:val="28"/>
+        </w:rPr>
+      </w:pPr>
+      <w:r>
+        <w:rPr>
+          <w:rFonts w:hint="default" w:ascii="Cambria" w:hAnsi="Cambria" w:cs="Cambria"/>
+          <w:sz w:val="28"/>
+          <w:szCs w:val="28"/>
+        </w:rPr>
+        <w:t xml:space="preserve"> In build setup-&gt;execute window batch command</w:t>
+      </w:r>
+    </w:p>
+    <w:p>
+      <w:pPr>
+        <w:spacing w:line="240" w:lineRule="auto"/>
+        <w:jc w:val="both"/>
+        <w:rPr>
+          <w:rFonts w:hint="default" w:ascii="Cambria" w:hAnsi="Cambria" w:cs="Cambria"/>
+          <w:sz w:val="28"/>
+          <w:szCs w:val="28"/>
+        </w:rPr>
+      </w:pPr>
+      <w:r>
+        <w:rPr>
+          <w:rFonts w:hint="default" w:ascii="Cambria" w:hAnsi="Cambria" w:cs="Cambria"/>
+          <w:sz w:val="28"/>
+          <w:szCs w:val="28"/>
+        </w:rPr>
+        <w:t xml:space="preserve">       bat 'mvn clean org.jacoco:jacoco-maven-plugin:prepare-agent install org.jacoco:jacoco-maven-plugin:report'</w:t>
+      </w:r>
+    </w:p>
+    <w:p>
+      <w:pPr>
+        <w:spacing w:line="240" w:lineRule="auto"/>
+        <w:jc w:val="both"/>
+        <w:rPr>
+          <w:rFonts w:hint="default" w:ascii="Cambria" w:hAnsi="Cambria" w:cs="Cambria"/>
+          <w:sz w:val="28"/>
+          <w:szCs w:val="28"/>
+        </w:rPr>
+      </w:pPr>
+      <w:r>
+        <w:rPr>
+          <w:rFonts w:hint="default" w:ascii="Cambria" w:hAnsi="Cambria" w:cs="Cambria"/>
+          <w:sz w:val="28"/>
+          <w:szCs w:val="28"/>
+        </w:rPr>
+        <w:t xml:space="preserve">       bat 'mvn sonar:sonar'</w:t>
+      </w:r>
+    </w:p>
+    <w:p>
+      <w:pPr>
+        <w:spacing w:line="240" w:lineRule="auto"/>
+        <w:jc w:val="both"/>
+        <w:rPr>
+          <w:rFonts w:hint="default" w:ascii="Cambria" w:hAnsi="Cambria" w:cs="Cambria"/>
+          <w:sz w:val="28"/>
+          <w:szCs w:val="28"/>
+          <w:lang w:val="en-US"/>
+        </w:rPr>
+      </w:pPr>
+      <w:r>
+        <w:rPr>
+          <w:rFonts w:hint="default" w:ascii="Cambria" w:hAnsi="Cambria" w:cs="Cambria"/>
+          <w:sz w:val="28"/>
+          <w:szCs w:val="28"/>
+        </w:rPr>
+        <w:t>------------------------------------------------------------------------------------------------------</w:t>
+      </w:r>
+      <w:r>
+        <w:rPr>
+          <w:rFonts w:hint="default" w:ascii="Cambria" w:hAnsi="Cambria" w:cs="Cambria"/>
+          <w:sz w:val="28"/>
+          <w:szCs w:val="28"/>
+          <w:lang w:val="en-US"/>
+        </w:rPr>
+        <w:t>--</w:t>
+      </w:r>
+    </w:p>
+    <w:p>
+      <w:pPr>
+        <w:spacing w:line="240" w:lineRule="auto"/>
+        <w:jc w:val="both"/>
+        <w:rPr>
+          <w:rFonts w:hint="default" w:ascii="Cambria" w:hAnsi="Cambria" w:cs="Cambria"/>
+          <w:b/>
+          <w:bCs/>
+          <w:sz w:val="28"/>
+          <w:szCs w:val="28"/>
+          <w:lang w:val="en-US"/>
+        </w:rPr>
+      </w:pPr>
+      <w:r>
+        <w:rPr>
+          <w:rFonts w:hint="default" w:ascii="Cambria" w:hAnsi="Cambria" w:cs="Cambria"/>
+          <w:b/>
+          <w:bCs/>
+          <w:sz w:val="28"/>
+          <w:szCs w:val="28"/>
+          <w:lang w:val="en-US"/>
+        </w:rPr>
+        <w:t>21.IAM In aws(amazon web service)</w:t>
+      </w:r>
+    </w:p>
+    <w:p>
+      <w:pPr>
+        <w:numPr>
+          <w:ilvl w:val="0"/>
+          <w:numId w:val="2"/>
+        </w:numPr>
+        <w:spacing w:line="240" w:lineRule="auto"/>
+        <w:ind w:left="420" w:leftChars="0" w:hanging="420" w:firstLineChars="0"/>
+        <w:jc w:val="both"/>
+        <w:rPr>
+          <w:rFonts w:hint="default" w:ascii="Cambria" w:hAnsi="Cambria" w:cs="Cambria"/>
+          <w:sz w:val="28"/>
+          <w:szCs w:val="28"/>
+          <w:lang w:val="en-US"/>
+        </w:rPr>
+      </w:pPr>
+      <w:r>
+        <w:rPr>
+          <w:rFonts w:hint="default" w:ascii="Cambria" w:hAnsi="Cambria" w:cs="Cambria"/>
+          <w:sz w:val="28"/>
+          <w:szCs w:val="28"/>
+          <w:lang w:val="en-US"/>
+        </w:rPr>
+        <w:t>IAM  is identity access management it allows to manage user and their level of access to the aws console.</w:t>
+      </w:r>
+    </w:p>
+    <w:p>
+      <w:pPr>
+        <w:numPr>
+          <w:ilvl w:val="0"/>
+          <w:numId w:val="2"/>
+        </w:numPr>
+        <w:spacing w:line="240" w:lineRule="auto"/>
+        <w:ind w:left="420" w:leftChars="0" w:hanging="420" w:firstLineChars="0"/>
+        <w:jc w:val="both"/>
+        <w:rPr>
+          <w:rFonts w:hint="default" w:ascii="Cambria" w:hAnsi="Cambria" w:cs="Cambria"/>
+          <w:sz w:val="28"/>
+          <w:szCs w:val="28"/>
+          <w:lang w:val="en-US"/>
+        </w:rPr>
+      </w:pPr>
+      <w:r>
+        <w:rPr>
+          <w:rFonts w:hint="default" w:ascii="Cambria" w:hAnsi="Cambria" w:cs="Cambria"/>
+          <w:sz w:val="28"/>
+          <w:szCs w:val="28"/>
+          <w:lang w:val="en-US"/>
+        </w:rPr>
+        <w:t>Iam always global.</w:t>
+      </w:r>
+    </w:p>
+    <w:p>
+      <w:pPr>
+        <w:numPr>
+          <w:ilvl w:val="0"/>
+          <w:numId w:val="0"/>
+        </w:numPr>
+        <w:spacing w:line="240" w:lineRule="auto"/>
+        <w:ind w:leftChars="0"/>
+        <w:jc w:val="both"/>
+        <w:rPr>
+          <w:rFonts w:hint="default" w:ascii="Cambria" w:hAnsi="Cambria" w:cs="Cambria"/>
+          <w:sz w:val="28"/>
+          <w:szCs w:val="28"/>
+          <w:lang w:val="en-US"/>
+        </w:rPr>
+      </w:pPr>
+    </w:p>
+    <w:p>
+      <w:pPr>
+        <w:numPr>
+          <w:ilvl w:val="0"/>
+          <w:numId w:val="0"/>
+        </w:numPr>
+        <w:spacing w:line="240" w:lineRule="auto"/>
+        <w:ind w:leftChars="0"/>
+        <w:jc w:val="both"/>
+        <w:rPr>
+          <w:rFonts w:hint="default" w:ascii="Cambria" w:hAnsi="Cambria" w:cs="Cambria"/>
+          <w:sz w:val="28"/>
+          <w:szCs w:val="28"/>
+          <w:u w:val="none"/>
+          <w:lang w:val="en-US"/>
+        </w:rPr>
+      </w:pPr>
+      <w:r>
+        <w:rPr>
+          <w:rFonts w:hint="default" w:ascii="Cambria" w:hAnsi="Cambria" w:cs="Cambria"/>
+          <w:sz w:val="28"/>
+          <w:szCs w:val="28"/>
+          <w:u w:val="single"/>
+          <w:lang w:val="en-US"/>
+        </w:rPr>
+        <w:t>User</w:t>
+      </w:r>
+      <w:r>
+        <w:rPr>
+          <w:rFonts w:hint="default" w:ascii="Cambria" w:hAnsi="Cambria" w:cs="Cambria"/>
+          <w:sz w:val="28"/>
+          <w:szCs w:val="28"/>
+          <w:u w:val="none"/>
+          <w:lang w:val="en-US"/>
+        </w:rPr>
+        <w:t>-  end users</w:t>
+      </w:r>
+    </w:p>
+    <w:p>
+      <w:pPr>
+        <w:numPr>
+          <w:ilvl w:val="0"/>
+          <w:numId w:val="0"/>
+        </w:numPr>
+        <w:spacing w:line="240" w:lineRule="auto"/>
+        <w:ind w:leftChars="0"/>
+        <w:jc w:val="both"/>
+        <w:rPr>
+          <w:rFonts w:hint="default" w:ascii="Cambria" w:hAnsi="Cambria" w:cs="Cambria"/>
+          <w:sz w:val="28"/>
+          <w:szCs w:val="28"/>
+          <w:u w:val="none"/>
+          <w:lang w:val="en-US"/>
+        </w:rPr>
+      </w:pPr>
+      <w:r>
+        <w:rPr>
+          <w:rFonts w:hint="default" w:ascii="Cambria" w:hAnsi="Cambria" w:cs="Cambria"/>
+          <w:sz w:val="28"/>
+          <w:szCs w:val="28"/>
+          <w:u w:val="none"/>
+          <w:lang w:val="en-US"/>
+        </w:rPr>
+        <w:t>Programatic access</w:t>
+      </w:r>
+    </w:p>
+    <w:p>
+      <w:pPr>
+        <w:numPr>
+          <w:ilvl w:val="0"/>
+          <w:numId w:val="0"/>
+        </w:numPr>
+        <w:spacing w:line="240" w:lineRule="auto"/>
+        <w:ind w:leftChars="0" w:firstLine="140" w:firstLineChars="50"/>
+        <w:jc w:val="both"/>
+        <w:rPr>
+          <w:rFonts w:hint="default" w:ascii="Cambria" w:hAnsi="Cambria" w:cs="Cambria"/>
+          <w:sz w:val="28"/>
+          <w:szCs w:val="28"/>
+          <w:u w:val="none"/>
+          <w:lang w:val="en-US"/>
+        </w:rPr>
+      </w:pPr>
+      <w:r>
+        <w:rPr>
+          <w:rFonts w:hint="default" w:ascii="Cambria" w:hAnsi="Cambria" w:cs="Cambria"/>
+          <w:sz w:val="28"/>
+          <w:szCs w:val="28"/>
+          <w:u w:val="none"/>
+          <w:lang w:val="en-US"/>
+        </w:rPr>
+        <w:t xml:space="preserve">Through CLI </w:t>
+      </w:r>
+    </w:p>
+    <w:p>
+      <w:pPr>
+        <w:numPr>
+          <w:ilvl w:val="0"/>
+          <w:numId w:val="0"/>
+        </w:numPr>
+        <w:spacing w:line="240" w:lineRule="auto"/>
+        <w:ind w:leftChars="0" w:firstLine="140" w:firstLineChars="50"/>
+        <w:jc w:val="both"/>
+        <w:rPr>
+          <w:rFonts w:hint="default" w:ascii="Cambria" w:hAnsi="Cambria" w:cs="Cambria"/>
+          <w:sz w:val="28"/>
+          <w:szCs w:val="28"/>
+          <w:u w:val="none"/>
+          <w:lang w:val="en-US"/>
+        </w:rPr>
+      </w:pPr>
+      <w:r>
+        <w:rPr>
+          <w:rFonts w:hint="default" w:ascii="Cambria" w:hAnsi="Cambria" w:cs="Cambria"/>
+          <w:sz w:val="28"/>
+          <w:szCs w:val="28"/>
+          <w:u w:val="none"/>
+          <w:lang w:val="en-US"/>
+        </w:rPr>
+        <w:t>Access key id and secret key id</w:t>
+      </w:r>
+    </w:p>
+    <w:p>
+      <w:pPr>
+        <w:numPr>
+          <w:ilvl w:val="0"/>
+          <w:numId w:val="0"/>
+        </w:numPr>
+        <w:spacing w:line="240" w:lineRule="auto"/>
+        <w:ind w:leftChars="0" w:firstLine="140" w:firstLineChars="50"/>
+        <w:jc w:val="both"/>
+        <w:rPr>
+          <w:rFonts w:hint="default" w:ascii="Cambria" w:hAnsi="Cambria" w:cs="Cambria"/>
+          <w:sz w:val="28"/>
+          <w:szCs w:val="28"/>
+          <w:u w:val="none"/>
+          <w:lang w:val="en-US"/>
+        </w:rPr>
+      </w:pPr>
+    </w:p>
+    <w:p>
+      <w:pPr>
+        <w:numPr>
+          <w:ilvl w:val="0"/>
+          <w:numId w:val="0"/>
+        </w:numPr>
+        <w:spacing w:line="240" w:lineRule="auto"/>
+        <w:ind w:leftChars="0" w:firstLine="140" w:firstLineChars="50"/>
+        <w:jc w:val="both"/>
+        <w:rPr>
+          <w:rFonts w:hint="default" w:ascii="Cambria" w:hAnsi="Cambria" w:cs="Cambria"/>
+          <w:sz w:val="28"/>
+          <w:szCs w:val="28"/>
+          <w:u w:val="none"/>
+          <w:lang w:val="en-US"/>
+        </w:rPr>
+      </w:pPr>
+      <w:r>
+        <w:rPr>
+          <w:rFonts w:hint="default" w:ascii="Cambria" w:hAnsi="Cambria" w:cs="Cambria"/>
+          <w:sz w:val="28"/>
+          <w:szCs w:val="28"/>
+          <w:u w:val="none"/>
+          <w:lang w:val="en-US"/>
+        </w:rPr>
+        <w:t>Management console</w:t>
+      </w:r>
+    </w:p>
+    <w:p>
+      <w:pPr>
+        <w:numPr>
+          <w:ilvl w:val="0"/>
+          <w:numId w:val="0"/>
+        </w:numPr>
+        <w:spacing w:line="240" w:lineRule="auto"/>
+        <w:ind w:leftChars="0" w:firstLine="140" w:firstLineChars="50"/>
+        <w:jc w:val="both"/>
+        <w:rPr>
+          <w:rFonts w:hint="default" w:ascii="Cambria" w:hAnsi="Cambria" w:cs="Cambria"/>
+          <w:sz w:val="28"/>
+          <w:szCs w:val="28"/>
+          <w:u w:val="none"/>
+          <w:lang w:val="en-US"/>
+        </w:rPr>
+      </w:pPr>
+      <w:r>
+        <w:rPr>
+          <w:rFonts w:hint="default" w:ascii="Cambria" w:hAnsi="Cambria" w:cs="Cambria"/>
+          <w:sz w:val="28"/>
+          <w:szCs w:val="28"/>
+          <w:u w:val="none"/>
+          <w:lang w:val="en-US"/>
+        </w:rPr>
+        <w:t>Through UI</w:t>
+      </w:r>
+    </w:p>
+    <w:p>
+      <w:pPr>
+        <w:numPr>
+          <w:ilvl w:val="0"/>
+          <w:numId w:val="0"/>
+        </w:numPr>
+        <w:spacing w:line="240" w:lineRule="auto"/>
+        <w:ind w:leftChars="0" w:firstLine="140" w:firstLineChars="50"/>
+        <w:jc w:val="both"/>
+        <w:rPr>
+          <w:rFonts w:hint="default" w:ascii="Cambria" w:hAnsi="Cambria" w:cs="Cambria"/>
+          <w:sz w:val="28"/>
+          <w:szCs w:val="28"/>
+          <w:u w:val="none"/>
+          <w:lang w:val="en-US"/>
+        </w:rPr>
+      </w:pPr>
+      <w:r>
+        <w:rPr>
+          <w:rFonts w:hint="default" w:ascii="Cambria" w:hAnsi="Cambria" w:cs="Cambria"/>
+          <w:sz w:val="28"/>
+          <w:szCs w:val="28"/>
+          <w:u w:val="none"/>
+          <w:lang w:val="en-US"/>
+        </w:rPr>
+        <w:t>Password to sign in</w:t>
+      </w:r>
+    </w:p>
+    <w:p>
+      <w:pPr>
+        <w:numPr>
+          <w:ilvl w:val="0"/>
+          <w:numId w:val="0"/>
+        </w:numPr>
+        <w:spacing w:line="240" w:lineRule="auto"/>
+        <w:jc w:val="both"/>
+        <w:rPr>
+          <w:rFonts w:hint="default" w:ascii="Cambria" w:hAnsi="Cambria" w:cs="Cambria"/>
+          <w:sz w:val="28"/>
+          <w:szCs w:val="28"/>
+          <w:u w:val="single"/>
+          <w:lang w:val="en-US"/>
+        </w:rPr>
+      </w:pPr>
+    </w:p>
+    <w:p>
+      <w:pPr>
+        <w:numPr>
+          <w:ilvl w:val="0"/>
+          <w:numId w:val="0"/>
+        </w:numPr>
+        <w:spacing w:line="240" w:lineRule="auto"/>
+        <w:jc w:val="both"/>
+        <w:rPr>
+          <w:rFonts w:hint="default" w:ascii="Cambria" w:hAnsi="Cambria" w:cs="Cambria"/>
+          <w:sz w:val="28"/>
+          <w:szCs w:val="28"/>
+          <w:u w:val="none"/>
+          <w:lang w:val="en-US"/>
+        </w:rPr>
+      </w:pPr>
+      <w:r>
+        <w:rPr>
+          <w:rFonts w:hint="default" w:ascii="Cambria" w:hAnsi="Cambria" w:cs="Cambria"/>
+          <w:sz w:val="28"/>
+          <w:szCs w:val="28"/>
+          <w:u w:val="single"/>
+          <w:lang w:val="en-US"/>
+        </w:rPr>
+        <w:t xml:space="preserve">Group </w:t>
+      </w:r>
+      <w:r>
+        <w:rPr>
+          <w:rFonts w:hint="default" w:ascii="Cambria" w:hAnsi="Cambria" w:cs="Cambria"/>
+          <w:sz w:val="28"/>
+          <w:szCs w:val="28"/>
+          <w:u w:val="none"/>
+          <w:lang w:val="en-US"/>
+        </w:rPr>
+        <w:t>- a collection of user under one set of permission</w:t>
+      </w:r>
+    </w:p>
+    <w:p>
+      <w:pPr>
+        <w:numPr>
+          <w:ilvl w:val="0"/>
+          <w:numId w:val="0"/>
+        </w:numPr>
+        <w:spacing w:line="240" w:lineRule="auto"/>
+        <w:jc w:val="both"/>
+        <w:rPr>
+          <w:rFonts w:hint="default" w:ascii="Cambria" w:hAnsi="Cambria" w:cs="Cambria"/>
+          <w:sz w:val="28"/>
+          <w:szCs w:val="28"/>
+          <w:u w:val="none"/>
+          <w:lang w:val="en-US"/>
+        </w:rPr>
+      </w:pPr>
+    </w:p>
+    <w:p>
+      <w:pPr>
+        <w:numPr>
+          <w:ilvl w:val="0"/>
+          <w:numId w:val="0"/>
+        </w:numPr>
+        <w:spacing w:line="240" w:lineRule="auto"/>
+        <w:jc w:val="both"/>
+        <w:rPr>
+          <w:rFonts w:hint="default" w:ascii="Cambria" w:hAnsi="Cambria" w:cs="Cambria"/>
+          <w:sz w:val="28"/>
+          <w:szCs w:val="28"/>
+          <w:u w:val="none"/>
+          <w:lang w:val="en-US"/>
+        </w:rPr>
+      </w:pPr>
+      <w:r>
+        <w:rPr>
+          <w:rFonts w:hint="default" w:ascii="Cambria" w:hAnsi="Cambria" w:cs="Cambria"/>
+          <w:sz w:val="28"/>
+          <w:szCs w:val="28"/>
+          <w:u w:val="single"/>
+          <w:lang w:val="en-US"/>
+        </w:rPr>
+        <w:t>Roles</w:t>
+      </w:r>
+      <w:r>
+        <w:rPr>
+          <w:rFonts w:hint="default" w:ascii="Cambria" w:hAnsi="Cambria" w:cs="Cambria"/>
+          <w:sz w:val="28"/>
+          <w:szCs w:val="28"/>
+          <w:u w:val="none"/>
+          <w:lang w:val="en-US"/>
+        </w:rPr>
+        <w:t xml:space="preserve">  -roles are used to grant specific permission to specific actora for a set of duration of time.</w:t>
+      </w:r>
+    </w:p>
+    <w:p>
+      <w:pPr>
+        <w:numPr>
+          <w:ilvl w:val="0"/>
+          <w:numId w:val="0"/>
+        </w:numPr>
+        <w:spacing w:line="240" w:lineRule="auto"/>
+        <w:jc w:val="both"/>
+        <w:rPr>
+          <w:rFonts w:hint="default" w:ascii="Cambria" w:hAnsi="Cambria" w:cs="Cambria"/>
+          <w:sz w:val="28"/>
+          <w:szCs w:val="28"/>
+          <w:u w:val="none"/>
+          <w:lang w:val="en-US"/>
+        </w:rPr>
+      </w:pPr>
+    </w:p>
+    <w:p>
+      <w:pPr>
+        <w:numPr>
+          <w:ilvl w:val="0"/>
+          <w:numId w:val="0"/>
+        </w:numPr>
+        <w:spacing w:line="240" w:lineRule="auto"/>
+        <w:jc w:val="both"/>
+        <w:rPr>
+          <w:rFonts w:hint="default" w:ascii="Cambria" w:hAnsi="Cambria" w:cs="Cambria"/>
+          <w:sz w:val="28"/>
+          <w:szCs w:val="28"/>
+          <w:lang w:val="en-US"/>
+        </w:rPr>
+      </w:pPr>
+      <w:r>
+        <w:rPr>
+          <w:rFonts w:hint="default" w:ascii="Cambria" w:hAnsi="Cambria" w:cs="Cambria"/>
+          <w:sz w:val="28"/>
+          <w:szCs w:val="28"/>
+          <w:u w:val="single"/>
+          <w:lang w:val="en-US"/>
+        </w:rPr>
+        <w:t>Policies-</w:t>
+      </w:r>
+      <w:r>
+        <w:rPr>
+          <w:rFonts w:hint="default" w:ascii="Cambria" w:hAnsi="Cambria" w:cs="Cambria"/>
+          <w:sz w:val="28"/>
+          <w:szCs w:val="28"/>
+          <w:u w:val="none"/>
+          <w:lang w:val="en-US"/>
+        </w:rPr>
+        <w:t xml:space="preserve">  it is to contain set of permissions,policy document are Json.</w:t>
+      </w:r>
+    </w:p>
+    <w:p>
+      <w:pPr>
+        <w:spacing w:line="240" w:lineRule="auto"/>
+        <w:jc w:val="both"/>
+        <w:rPr>
+          <w:rFonts w:hint="default" w:ascii="Cambria" w:hAnsi="Cambria" w:cs="Cambria"/>
+          <w:sz w:val="28"/>
+          <w:szCs w:val="28"/>
+          <w:lang w:val="en-US"/>
+        </w:rPr>
+      </w:pPr>
+      <w:r>
+        <w:rPr>
+          <w:rFonts w:hint="default" w:ascii="Cambria" w:hAnsi="Cambria" w:cs="Cambria"/>
+          <w:sz w:val="28"/>
+          <w:szCs w:val="28"/>
+        </w:rPr>
+        <w:t>------------------------------------------------------------------------------------------------------</w:t>
+      </w:r>
+      <w:r>
+        <w:rPr>
+          <w:rFonts w:hint="default" w:ascii="Cambria" w:hAnsi="Cambria" w:cs="Cambria"/>
+          <w:sz w:val="28"/>
+          <w:szCs w:val="28"/>
+          <w:lang w:val="en-US"/>
+        </w:rPr>
+        <w:t>--</w:t>
+      </w:r>
+    </w:p>
+    <w:p>
+      <w:pPr>
+        <w:spacing w:line="240" w:lineRule="auto"/>
+        <w:jc w:val="both"/>
+        <w:rPr>
+          <w:rFonts w:hint="default" w:ascii="Cambria" w:hAnsi="Cambria" w:cs="Cambria"/>
+          <w:sz w:val="28"/>
+          <w:szCs w:val="28"/>
+          <w:lang w:val="en-US"/>
+        </w:rPr>
+      </w:pPr>
+    </w:p>
+    <w:p>
+      <w:pPr>
+        <w:spacing w:line="240" w:lineRule="auto"/>
+        <w:jc w:val="both"/>
+        <w:rPr>
+          <w:rFonts w:hint="default" w:ascii="Cambria" w:hAnsi="Cambria" w:cs="Cambria"/>
+          <w:b/>
+          <w:bCs/>
+          <w:sz w:val="28"/>
+          <w:szCs w:val="28"/>
+          <w:lang w:val="en-US"/>
+        </w:rPr>
+      </w:pPr>
+      <w:r>
+        <w:rPr>
+          <w:rFonts w:hint="default" w:ascii="Cambria" w:hAnsi="Cambria" w:cs="Cambria"/>
+          <w:b/>
+          <w:bCs/>
+          <w:sz w:val="28"/>
+          <w:szCs w:val="28"/>
+          <w:lang w:val="en-US"/>
+        </w:rPr>
+        <w:t>22.How to build using parameter?</w:t>
+      </w:r>
+    </w:p>
+    <w:p>
+      <w:pPr>
+        <w:spacing w:line="240" w:lineRule="auto"/>
+        <w:jc w:val="both"/>
+        <w:rPr>
+          <w:rFonts w:hint="default" w:ascii="Cambria" w:hAnsi="Cambria" w:cs="Cambria"/>
+          <w:sz w:val="28"/>
+          <w:szCs w:val="28"/>
+        </w:rPr>
+      </w:pPr>
+    </w:p>
+    <w:p>
+      <w:pPr>
+        <w:spacing w:line="240" w:lineRule="auto"/>
+        <w:jc w:val="both"/>
+        <w:rPr>
+          <w:rFonts w:hint="default" w:ascii="Cambria" w:hAnsi="Cambria" w:cs="Cambria"/>
+          <w:sz w:val="28"/>
+          <w:szCs w:val="28"/>
+          <w:lang w:val="en-US"/>
+        </w:rPr>
+      </w:pPr>
+      <w:r>
+        <w:rPr>
+          <w:rFonts w:hint="default" w:ascii="Cambria" w:hAnsi="Cambria" w:cs="Cambria"/>
+          <w:sz w:val="28"/>
+          <w:szCs w:val="28"/>
+          <w:lang w:val="en-US"/>
+        </w:rPr>
+        <w:t>Choose this project is to be parameterized</w:t>
+      </w:r>
+    </w:p>
+    <w:p>
+      <w:pPr>
+        <w:spacing w:line="240" w:lineRule="auto"/>
+        <w:jc w:val="both"/>
+        <w:rPr>
+          <w:rFonts w:hint="default" w:ascii="Cambria" w:hAnsi="Cambria" w:cs="Cambria"/>
+          <w:sz w:val="28"/>
+          <w:szCs w:val="28"/>
+          <w:lang w:val="en-US"/>
+        </w:rPr>
+      </w:pPr>
+      <w:r>
+        <w:rPr>
+          <w:rFonts w:hint="default" w:ascii="Cambria" w:hAnsi="Cambria" w:cs="Cambria"/>
+          <w:sz w:val="28"/>
+          <w:szCs w:val="28"/>
+          <w:lang w:val="en-US"/>
+        </w:rPr>
+        <w:t>Add parameter</w:t>
+      </w:r>
+    </w:p>
+    <w:p>
+      <w:pPr>
+        <w:spacing w:line="240" w:lineRule="auto"/>
+        <w:jc w:val="both"/>
+        <w:rPr>
+          <w:rFonts w:hint="default" w:ascii="Cambria" w:hAnsi="Cambria" w:cs="Cambria"/>
+          <w:sz w:val="28"/>
+          <w:szCs w:val="28"/>
+          <w:lang w:val="en-US"/>
+        </w:rPr>
+      </w:pPr>
+      <w:r>
+        <w:rPr>
+          <w:rFonts w:hint="default" w:ascii="Cambria" w:hAnsi="Cambria" w:cs="Cambria"/>
+          <w:sz w:val="28"/>
+          <w:szCs w:val="28"/>
+          <w:lang w:val="en-US"/>
+        </w:rPr>
+        <w:t>As per choice</w:t>
+      </w:r>
+    </w:p>
+    <w:p>
+      <w:pPr>
+        <w:spacing w:line="240" w:lineRule="auto"/>
+        <w:jc w:val="both"/>
+        <w:rPr>
+          <w:rFonts w:hint="default" w:ascii="Cambria" w:hAnsi="Cambria" w:cs="Cambria"/>
+          <w:sz w:val="28"/>
+          <w:szCs w:val="28"/>
+          <w:lang w:val="en-US"/>
+        </w:rPr>
+      </w:pPr>
+    </w:p>
+    <w:p>
+      <w:pPr>
+        <w:spacing w:line="240" w:lineRule="auto"/>
+        <w:jc w:val="both"/>
+        <w:rPr>
+          <w:rFonts w:hint="default" w:ascii="Cambria" w:hAnsi="Cambria" w:cs="Cambria"/>
+          <w:sz w:val="28"/>
+          <w:szCs w:val="28"/>
+          <w:lang w:val="en-US"/>
+        </w:rPr>
+      </w:pPr>
+      <w:r>
+        <w:rPr>
+          <w:rFonts w:hint="default" w:ascii="Cambria" w:hAnsi="Cambria" w:cs="Cambria"/>
+          <w:sz w:val="28"/>
+          <w:szCs w:val="28"/>
+          <w:lang w:val="en-US"/>
+        </w:rPr>
+        <w:t>Under build setup</w:t>
+      </w:r>
+    </w:p>
+    <w:p>
+      <w:pPr>
+        <w:spacing w:line="240" w:lineRule="auto"/>
+        <w:jc w:val="both"/>
+        <w:rPr>
+          <w:rStyle w:val="4"/>
+          <w:rFonts w:hint="default" w:ascii="Segoe UI" w:hAnsi="Segoe UI" w:eastAsia="Segoe UI" w:cs="Segoe UI"/>
+          <w:i w:val="0"/>
+          <w:iCs w:val="0"/>
+          <w:caps w:val="0"/>
+          <w:color w:val="333333"/>
+          <w:spacing w:val="-3"/>
+          <w:sz w:val="28"/>
+          <w:szCs w:val="28"/>
+          <w:shd w:val="clear" w:fill="F9F9F9"/>
+          <w:lang w:val="en-US"/>
+        </w:rPr>
+      </w:pPr>
+      <w:r>
+        <w:rPr>
+          <w:rStyle w:val="4"/>
+          <w:rFonts w:ascii="Segoe UI" w:hAnsi="Segoe UI" w:eastAsia="Segoe UI" w:cs="Segoe UI"/>
+          <w:i w:val="0"/>
+          <w:iCs w:val="0"/>
+          <w:caps w:val="0"/>
+          <w:color w:val="333333"/>
+          <w:spacing w:val="-3"/>
+          <w:sz w:val="28"/>
+          <w:szCs w:val="28"/>
+          <w:shd w:val="clear" w:fill="F9F9F9"/>
+        </w:rPr>
+        <w:t>${ENV_VARIABLE}</w:t>
+      </w:r>
+      <w:r>
+        <w:rPr>
+          <w:rStyle w:val="4"/>
+          <w:rFonts w:hint="default" w:ascii="Segoe UI" w:hAnsi="Segoe UI" w:eastAsia="Segoe UI" w:cs="Segoe UI"/>
+          <w:i w:val="0"/>
+          <w:iCs w:val="0"/>
+          <w:caps w:val="0"/>
+          <w:color w:val="333333"/>
+          <w:spacing w:val="-3"/>
+          <w:sz w:val="28"/>
+          <w:szCs w:val="28"/>
+          <w:shd w:val="clear" w:fill="F9F9F9"/>
+          <w:lang w:val="en-US"/>
+        </w:rPr>
+        <w:t xml:space="preserve"> -- linux </w:t>
+      </w:r>
+    </w:p>
+    <w:p>
+      <w:pPr>
+        <w:spacing w:line="240" w:lineRule="auto"/>
+        <w:jc w:val="both"/>
+        <w:rPr>
+          <w:rStyle w:val="4"/>
+          <w:rFonts w:hint="default" w:ascii="Segoe UI" w:hAnsi="Segoe UI" w:eastAsia="Segoe UI" w:cs="Segoe UI"/>
+          <w:i w:val="0"/>
+          <w:iCs w:val="0"/>
+          <w:caps w:val="0"/>
+          <w:color w:val="333333"/>
+          <w:spacing w:val="-3"/>
+          <w:sz w:val="28"/>
+          <w:szCs w:val="28"/>
+          <w:shd w:val="clear" w:fill="F9F9F9"/>
+          <w:lang w:val="en-US"/>
+        </w:rPr>
+      </w:pPr>
+      <w:r>
+        <w:rPr>
+          <w:rStyle w:val="4"/>
+          <w:rFonts w:hint="default" w:ascii="Segoe UI" w:hAnsi="Segoe UI" w:eastAsia="Segoe UI" w:cs="Segoe UI"/>
+          <w:i w:val="0"/>
+          <w:iCs w:val="0"/>
+          <w:caps w:val="0"/>
+          <w:color w:val="333333"/>
+          <w:spacing w:val="-3"/>
+          <w:sz w:val="28"/>
+          <w:szCs w:val="28"/>
+          <w:shd w:val="clear" w:fill="F9F9F9"/>
+          <w:lang w:val="en-US"/>
+        </w:rPr>
+        <w:t>%</w:t>
+      </w:r>
+      <w:r>
+        <w:rPr>
+          <w:rStyle w:val="4"/>
+          <w:rFonts w:ascii="Segoe UI" w:hAnsi="Segoe UI" w:eastAsia="Segoe UI" w:cs="Segoe UI"/>
+          <w:i w:val="0"/>
+          <w:iCs w:val="0"/>
+          <w:caps w:val="0"/>
+          <w:color w:val="333333"/>
+          <w:spacing w:val="-3"/>
+          <w:sz w:val="28"/>
+          <w:szCs w:val="28"/>
+          <w:shd w:val="clear" w:fill="F9F9F9"/>
+        </w:rPr>
+        <w:t>ENV_VARIABLE</w:t>
+      </w:r>
+      <w:r>
+        <w:rPr>
+          <w:rStyle w:val="4"/>
+          <w:rFonts w:hint="default" w:ascii="Segoe UI" w:hAnsi="Segoe UI" w:eastAsia="Segoe UI" w:cs="Segoe UI"/>
+          <w:i w:val="0"/>
+          <w:iCs w:val="0"/>
+          <w:caps w:val="0"/>
+          <w:color w:val="333333"/>
+          <w:spacing w:val="-3"/>
+          <w:sz w:val="28"/>
+          <w:szCs w:val="28"/>
+          <w:shd w:val="clear" w:fill="F9F9F9"/>
+          <w:lang w:val="en-US"/>
+        </w:rPr>
+        <w:t>% -- windows</w:t>
+      </w:r>
+    </w:p>
+    <w:p>
+      <w:pPr>
+        <w:spacing w:line="240" w:lineRule="auto"/>
+        <w:jc w:val="both"/>
+        <w:rPr>
+          <w:rFonts w:hint="default" w:ascii="Cambria" w:hAnsi="Cambria" w:cs="Cambria"/>
+          <w:sz w:val="28"/>
+          <w:szCs w:val="28"/>
+          <w:lang w:val="en-US"/>
+        </w:rPr>
+      </w:pPr>
+      <w:r>
+        <w:rPr>
+          <w:rFonts w:hint="default" w:ascii="Cambria" w:hAnsi="Cambria" w:cs="Cambria"/>
+          <w:sz w:val="28"/>
+          <w:szCs w:val="28"/>
+        </w:rPr>
+        <w:t>------------------------------------------------------------------------------------------------------</w:t>
+      </w:r>
+      <w:r>
+        <w:rPr>
+          <w:rFonts w:hint="default" w:ascii="Cambria" w:hAnsi="Cambria" w:cs="Cambria"/>
+          <w:sz w:val="28"/>
+          <w:szCs w:val="28"/>
+          <w:lang w:val="en-US"/>
+        </w:rPr>
+        <w:t>--</w:t>
+      </w:r>
+    </w:p>
+    <w:p>
+      <w:pPr>
+        <w:numPr>
+          <w:ilvl w:val="0"/>
+          <w:numId w:val="3"/>
+        </w:numPr>
+        <w:spacing w:line="240" w:lineRule="auto"/>
+        <w:jc w:val="both"/>
+        <w:rPr>
+          <w:rFonts w:hint="default" w:ascii="Cambria" w:hAnsi="Cambria" w:cs="Cambria"/>
+          <w:b/>
+          <w:bCs/>
+          <w:sz w:val="28"/>
+          <w:szCs w:val="28"/>
+          <w:lang w:val="en-US"/>
+        </w:rPr>
+      </w:pPr>
+      <w:r>
+        <w:rPr>
+          <w:rFonts w:hint="default" w:ascii="Cambria" w:hAnsi="Cambria" w:cs="Cambria"/>
+          <w:b/>
+          <w:bCs/>
+          <w:sz w:val="28"/>
+          <w:szCs w:val="28"/>
+          <w:lang w:val="en-US"/>
+        </w:rPr>
+        <w:t>what is web server?and its web server software list</w:t>
+      </w:r>
+    </w:p>
+    <w:p>
+      <w:pPr>
+        <w:numPr>
+          <w:ilvl w:val="0"/>
+          <w:numId w:val="0"/>
+        </w:numPr>
+        <w:spacing w:line="240" w:lineRule="auto"/>
+        <w:jc w:val="both"/>
+        <w:rPr>
+          <w:rFonts w:hint="default" w:ascii="Cambria" w:hAnsi="Cambria" w:cs="Cambria"/>
+          <w:b w:val="0"/>
+          <w:bCs w:val="0"/>
+          <w:sz w:val="28"/>
+          <w:szCs w:val="28"/>
+          <w:lang w:val="en-US"/>
+        </w:rPr>
+      </w:pPr>
+      <w:r>
+        <w:rPr>
+          <w:rFonts w:hint="default" w:ascii="Cambria" w:hAnsi="Cambria" w:cs="Cambria"/>
+          <w:b/>
+          <w:bCs/>
+          <w:sz w:val="28"/>
+          <w:szCs w:val="28"/>
+          <w:lang w:val="en-US"/>
+        </w:rPr>
+        <w:t xml:space="preserve">     </w:t>
+      </w:r>
+      <w:r>
+        <w:rPr>
+          <w:rFonts w:hint="default" w:ascii="Cambria" w:hAnsi="Cambria" w:cs="Cambria"/>
+          <w:b w:val="0"/>
+          <w:bCs w:val="0"/>
+          <w:sz w:val="28"/>
+          <w:szCs w:val="28"/>
+          <w:lang w:val="en-US"/>
+        </w:rPr>
+        <w:t>Web serveris a computer system capable of delivering web content to end users over the intenet Via  A web browser.</w:t>
+      </w:r>
+    </w:p>
+    <w:p>
+      <w:pPr>
+        <w:numPr>
+          <w:ilvl w:val="0"/>
+          <w:numId w:val="0"/>
+        </w:numPr>
+        <w:spacing w:line="240" w:lineRule="auto"/>
+        <w:jc w:val="both"/>
+        <w:rPr>
+          <w:rFonts w:hint="default" w:ascii="Cambria" w:hAnsi="Cambria" w:cs="Cambria"/>
+          <w:b w:val="0"/>
+          <w:bCs w:val="0"/>
+          <w:sz w:val="28"/>
+          <w:szCs w:val="28"/>
+          <w:lang w:val="en-US"/>
+        </w:rPr>
+      </w:pPr>
+      <w:r>
+        <w:rPr>
+          <w:rFonts w:hint="default" w:ascii="Cambria" w:hAnsi="Cambria" w:cs="Cambria"/>
+          <w:b w:val="0"/>
+          <w:bCs w:val="0"/>
+          <w:sz w:val="28"/>
+          <w:szCs w:val="28"/>
+          <w:lang w:val="en-US"/>
+        </w:rPr>
+        <w:t>Is is to store, process,delivery requested information  or webpages to end user.</w:t>
+      </w:r>
+    </w:p>
+    <w:p>
+      <w:pPr>
+        <w:numPr>
+          <w:ilvl w:val="0"/>
+          <w:numId w:val="0"/>
+        </w:numPr>
+        <w:spacing w:line="240" w:lineRule="auto"/>
+        <w:jc w:val="both"/>
+        <w:rPr>
+          <w:rFonts w:hint="default" w:ascii="Cambria" w:hAnsi="Cambria" w:cs="Cambria"/>
+          <w:b w:val="0"/>
+          <w:bCs w:val="0"/>
+          <w:sz w:val="28"/>
+          <w:szCs w:val="28"/>
+          <w:lang w:val="en-US"/>
+        </w:rPr>
+      </w:pPr>
+    </w:p>
+    <w:p>
+      <w:pPr>
+        <w:numPr>
+          <w:ilvl w:val="0"/>
+          <w:numId w:val="0"/>
+        </w:numPr>
+        <w:spacing w:line="240" w:lineRule="auto"/>
+        <w:jc w:val="both"/>
+        <w:rPr>
+          <w:rFonts w:hint="default" w:ascii="Cambria" w:hAnsi="Cambria" w:cs="Cambria"/>
+          <w:b w:val="0"/>
+          <w:bCs w:val="0"/>
+          <w:sz w:val="28"/>
+          <w:szCs w:val="28"/>
+          <w:lang w:val="en-US"/>
+        </w:rPr>
+      </w:pPr>
+      <w:r>
+        <w:rPr>
+          <w:rFonts w:hint="default" w:ascii="Cambria" w:hAnsi="Cambria" w:cs="Cambria"/>
+          <w:b w:val="0"/>
+          <w:bCs w:val="0"/>
+          <w:sz w:val="28"/>
+          <w:szCs w:val="28"/>
+          <w:lang w:val="en-US"/>
+        </w:rPr>
+        <w:t>Using HTTP(hyper text transfer protocol)</w:t>
+      </w:r>
+    </w:p>
+    <w:p>
+      <w:pPr>
+        <w:numPr>
+          <w:ilvl w:val="0"/>
+          <w:numId w:val="0"/>
+        </w:numPr>
+        <w:spacing w:line="240" w:lineRule="auto"/>
+        <w:jc w:val="both"/>
+        <w:rPr>
+          <w:rFonts w:hint="default" w:ascii="Cambria" w:hAnsi="Cambria" w:cs="Cambria"/>
+          <w:b/>
+          <w:bCs/>
+          <w:sz w:val="28"/>
+          <w:szCs w:val="28"/>
+          <w:lang w:val="en-US"/>
+        </w:rPr>
+      </w:pPr>
+      <w:r>
+        <w:rPr>
+          <w:rFonts w:hint="default" w:ascii="Cambria" w:hAnsi="Cambria" w:cs="Cambria"/>
+          <w:b/>
+          <w:bCs/>
+          <w:sz w:val="28"/>
+          <w:szCs w:val="28"/>
+          <w:lang w:val="en-US"/>
+        </w:rPr>
+        <w:t xml:space="preserve"> web server software list</w:t>
+      </w:r>
+    </w:p>
+    <w:p>
+      <w:pPr>
+        <w:numPr>
+          <w:ilvl w:val="0"/>
+          <w:numId w:val="0"/>
+        </w:numPr>
+        <w:spacing w:line="240" w:lineRule="auto"/>
+        <w:jc w:val="both"/>
+        <w:rPr>
+          <w:rFonts w:hint="default" w:ascii="Cambria" w:hAnsi="Cambria" w:cs="Cambria"/>
+          <w:b/>
+          <w:bCs/>
+          <w:sz w:val="28"/>
+          <w:szCs w:val="28"/>
+          <w:lang w:val="en-US"/>
+        </w:rPr>
+      </w:pPr>
+    </w:p>
+    <w:p>
+      <w:pPr>
+        <w:numPr>
+          <w:ilvl w:val="0"/>
+          <w:numId w:val="4"/>
+        </w:numPr>
+        <w:spacing w:line="240" w:lineRule="auto"/>
+        <w:ind w:left="420" w:leftChars="0" w:hanging="420" w:firstLineChars="0"/>
+        <w:jc w:val="both"/>
+        <w:rPr>
+          <w:rFonts w:hint="default" w:ascii="Cambria" w:hAnsi="Cambria" w:cs="Cambria"/>
+          <w:sz w:val="28"/>
+          <w:szCs w:val="28"/>
+        </w:rPr>
+      </w:pPr>
+      <w:r>
+        <w:rPr>
+          <w:rFonts w:hint="default" w:ascii="Cambria" w:hAnsi="Cambria" w:cs="Cambria"/>
+          <w:sz w:val="28"/>
+          <w:szCs w:val="28"/>
+          <w:lang w:val="en-US"/>
+        </w:rPr>
+        <w:t>Apache2  (80)(html)</w:t>
+      </w:r>
+    </w:p>
+    <w:p>
+      <w:pPr>
+        <w:numPr>
+          <w:ilvl w:val="0"/>
+          <w:numId w:val="4"/>
+        </w:numPr>
+        <w:spacing w:line="240" w:lineRule="auto"/>
+        <w:ind w:left="420" w:leftChars="0" w:hanging="420" w:firstLineChars="0"/>
+        <w:jc w:val="both"/>
+        <w:rPr>
+          <w:rFonts w:hint="default" w:ascii="Cambria" w:hAnsi="Cambria" w:cs="Cambria"/>
+          <w:sz w:val="28"/>
+          <w:szCs w:val="28"/>
+        </w:rPr>
+      </w:pPr>
+      <w:r>
+        <w:rPr>
+          <w:rFonts w:hint="default" w:ascii="Cambria" w:hAnsi="Cambria" w:cs="Cambria"/>
+          <w:sz w:val="28"/>
+          <w:szCs w:val="28"/>
+          <w:lang w:val="en-US"/>
+        </w:rPr>
+        <w:t>NGINX   (80) (html)</w:t>
+      </w:r>
+    </w:p>
+    <w:p>
+      <w:pPr>
+        <w:numPr>
+          <w:ilvl w:val="0"/>
+          <w:numId w:val="4"/>
+        </w:numPr>
+        <w:spacing w:line="240" w:lineRule="auto"/>
+        <w:ind w:left="420" w:leftChars="0" w:hanging="420" w:firstLineChars="0"/>
+        <w:jc w:val="both"/>
+        <w:rPr>
+          <w:rFonts w:hint="default" w:ascii="Cambria" w:hAnsi="Cambria" w:cs="Cambria"/>
+          <w:sz w:val="28"/>
+          <w:szCs w:val="28"/>
+        </w:rPr>
+      </w:pPr>
+      <w:r>
+        <w:rPr>
+          <w:rFonts w:hint="default" w:ascii="Cambria" w:hAnsi="Cambria" w:cs="Cambria"/>
+          <w:sz w:val="28"/>
+          <w:szCs w:val="28"/>
+          <w:lang w:val="en-US"/>
+        </w:rPr>
+        <w:t>Tomcat (8080)(War)</w:t>
+      </w:r>
+    </w:p>
+    <w:p>
+      <w:pPr>
+        <w:numPr>
+          <w:ilvl w:val="0"/>
+          <w:numId w:val="0"/>
+        </w:numPr>
+        <w:spacing w:line="240" w:lineRule="auto"/>
+        <w:ind w:left="560" w:leftChars="0" w:hanging="560" w:hangingChars="200"/>
+        <w:jc w:val="both"/>
+        <w:rPr>
+          <w:rFonts w:hint="default" w:ascii="Cambria" w:hAnsi="Cambria"/>
+          <w:sz w:val="28"/>
+          <w:szCs w:val="28"/>
+          <w:lang w:val="en-US"/>
+        </w:rPr>
+      </w:pPr>
+      <w:r>
+        <w:rPr>
+          <w:rFonts w:hint="default" w:ascii="Cambria" w:hAnsi="Cambria" w:cs="Cambria"/>
+          <w:sz w:val="28"/>
+          <w:szCs w:val="28"/>
+          <w:lang w:val="en-US"/>
+        </w:rPr>
+        <w:t xml:space="preserve">         </w:t>
+      </w:r>
+      <w:r>
+        <w:rPr>
+          <w:rFonts w:hint="default" w:ascii="Cambria" w:hAnsi="Cambria"/>
+          <w:sz w:val="28"/>
+          <w:szCs w:val="28"/>
+          <w:lang w:val="en-US"/>
+        </w:rPr>
+        <w:t>https://www.digitalocean.com/community/tutorials/install-tomcat-9-ubuntu-1804</w:t>
+      </w:r>
+    </w:p>
+    <w:p>
+      <w:pPr>
+        <w:numPr>
+          <w:ilvl w:val="0"/>
+          <w:numId w:val="0"/>
+        </w:numPr>
+        <w:spacing w:line="240" w:lineRule="auto"/>
+        <w:ind w:leftChars="0"/>
+        <w:jc w:val="both"/>
+        <w:rPr>
+          <w:rFonts w:hint="default" w:ascii="Cambria" w:hAnsi="Cambria" w:cs="Cambria"/>
+          <w:sz w:val="28"/>
+          <w:szCs w:val="28"/>
+          <w:lang w:val="en-US"/>
+        </w:rPr>
+      </w:pPr>
+    </w:p>
+    <w:p>
+      <w:pPr>
+        <w:numPr>
+          <w:ilvl w:val="0"/>
+          <w:numId w:val="4"/>
+        </w:numPr>
+        <w:spacing w:line="240" w:lineRule="auto"/>
+        <w:ind w:left="420" w:leftChars="0" w:hanging="420" w:firstLineChars="0"/>
+        <w:jc w:val="both"/>
+        <w:rPr>
+          <w:rFonts w:hint="default" w:ascii="Cambria" w:hAnsi="Cambria" w:cs="Cambria"/>
+          <w:sz w:val="28"/>
+          <w:szCs w:val="28"/>
+        </w:rPr>
+      </w:pPr>
+      <w:r>
+        <w:rPr>
+          <w:rFonts w:hint="default" w:ascii="Cambria" w:hAnsi="Cambria" w:cs="Cambria"/>
+          <w:sz w:val="28"/>
+          <w:szCs w:val="28"/>
+          <w:lang w:val="en-US"/>
+        </w:rPr>
+        <w:t>IIS     (80)(windows)</w:t>
+      </w:r>
+    </w:p>
+    <w:p>
+      <w:pPr>
+        <w:spacing w:line="240" w:lineRule="auto"/>
+        <w:jc w:val="both"/>
+        <w:rPr>
+          <w:rFonts w:hint="default" w:ascii="Cambria" w:hAnsi="Cambria" w:cs="Cambria"/>
+          <w:sz w:val="28"/>
+          <w:szCs w:val="28"/>
+          <w:lang w:val="en-US"/>
+        </w:rPr>
+      </w:pPr>
+      <w:r>
+        <w:rPr>
+          <w:rFonts w:hint="default" w:ascii="Cambria" w:hAnsi="Cambria" w:cs="Cambria"/>
+          <w:sz w:val="28"/>
+          <w:szCs w:val="28"/>
+        </w:rPr>
+        <w:t>------------------------------------------------------------------------------------------------------</w:t>
+      </w:r>
+      <w:r>
+        <w:rPr>
+          <w:rFonts w:hint="default" w:ascii="Cambria" w:hAnsi="Cambria" w:cs="Cambria"/>
+          <w:sz w:val="28"/>
+          <w:szCs w:val="28"/>
+          <w:lang w:val="en-US"/>
+        </w:rPr>
+        <w:t>--</w:t>
+      </w:r>
+    </w:p>
+    <w:p>
+      <w:pPr>
+        <w:numPr>
+          <w:ilvl w:val="0"/>
+          <w:numId w:val="3"/>
+        </w:numPr>
+        <w:spacing w:line="240" w:lineRule="auto"/>
+        <w:ind w:left="0" w:leftChars="0" w:firstLine="0" w:firstLineChars="0"/>
+        <w:jc w:val="both"/>
+        <w:rPr>
+          <w:rFonts w:hint="default" w:ascii="Cambria" w:hAnsi="Cambria" w:cs="Cambria"/>
+          <w:b/>
+          <w:bCs/>
+          <w:sz w:val="28"/>
+          <w:szCs w:val="28"/>
+          <w:lang w:val="en-US"/>
+        </w:rPr>
+      </w:pPr>
+      <w:r>
+        <w:rPr>
+          <w:rFonts w:hint="default" w:ascii="Cambria" w:hAnsi="Cambria" w:cs="Cambria"/>
+          <w:b/>
+          <w:bCs/>
+          <w:sz w:val="28"/>
+          <w:szCs w:val="28"/>
+          <w:lang w:val="en-US"/>
+        </w:rPr>
+        <w:t>Deploy war file to tomcat server?</w:t>
+      </w:r>
+    </w:p>
+    <w:p>
+      <w:pPr>
+        <w:numPr>
+          <w:numId w:val="0"/>
+        </w:numPr>
+        <w:spacing w:line="240" w:lineRule="auto"/>
+        <w:ind w:leftChars="0"/>
+        <w:jc w:val="both"/>
+        <w:rPr>
+          <w:rFonts w:hint="default" w:ascii="Cambria" w:hAnsi="Cambria" w:cs="Cambria"/>
+          <w:b/>
+          <w:bCs/>
+          <w:sz w:val="28"/>
+          <w:szCs w:val="28"/>
+          <w:lang w:val="en-US"/>
+        </w:rPr>
+      </w:pPr>
+      <w:r>
+        <w:rPr>
+          <w:rFonts w:hint="default" w:ascii="Cambria" w:hAnsi="Cambria" w:cs="Cambria"/>
+          <w:b/>
+          <w:bCs/>
+          <w:sz w:val="28"/>
+          <w:szCs w:val="28"/>
+          <w:lang w:val="en-US"/>
+        </w:rPr>
+        <w:t>FOR FREESTYLE PROJECT</w:t>
+      </w:r>
+    </w:p>
+    <w:p>
+      <w:pPr>
+        <w:numPr>
+          <w:numId w:val="0"/>
+        </w:numPr>
+        <w:spacing w:line="240" w:lineRule="auto"/>
+        <w:ind w:leftChars="0"/>
+        <w:jc w:val="both"/>
+        <w:rPr>
+          <w:rFonts w:hint="default" w:ascii="Cambria" w:hAnsi="Cambria" w:cs="Cambria"/>
+          <w:b/>
+          <w:bCs/>
+          <w:sz w:val="28"/>
+          <w:szCs w:val="28"/>
+          <w:lang w:val="en-US"/>
+        </w:rPr>
+      </w:pPr>
+    </w:p>
+    <w:p>
+      <w:pPr>
+        <w:spacing w:line="240" w:lineRule="auto"/>
+        <w:jc w:val="both"/>
+        <w:rPr>
+          <w:rFonts w:hint="default" w:ascii="Cambria" w:hAnsi="Cambria" w:cs="Cambria"/>
+          <w:sz w:val="28"/>
+          <w:szCs w:val="28"/>
+          <w:lang w:val="en-US"/>
+        </w:rPr>
+      </w:pPr>
+      <w:r>
+        <w:rPr>
+          <w:rFonts w:hint="default" w:ascii="Cambria" w:hAnsi="Cambria" w:cs="Cambria"/>
+          <w:sz w:val="28"/>
+          <w:szCs w:val="28"/>
+          <w:lang w:val="en-US"/>
+        </w:rPr>
+        <w:t>Required pluggin---&gt; Deploy to container</w:t>
+      </w:r>
+    </w:p>
+    <w:p>
+      <w:pPr>
+        <w:spacing w:line="240" w:lineRule="auto"/>
+        <w:jc w:val="both"/>
+        <w:rPr>
+          <w:rFonts w:hint="default" w:ascii="Cambria" w:hAnsi="Cambria" w:cs="Cambria"/>
+          <w:sz w:val="28"/>
+          <w:szCs w:val="28"/>
+          <w:lang w:val="en-US"/>
+        </w:rPr>
+      </w:pPr>
+      <w:r>
+        <w:rPr>
+          <w:rFonts w:hint="default" w:ascii="Cambria" w:hAnsi="Cambria" w:cs="Cambria"/>
+          <w:sz w:val="28"/>
+          <w:szCs w:val="28"/>
+          <w:lang w:val="en-US"/>
+        </w:rPr>
+        <w:t>In post build action</w:t>
+      </w:r>
+    </w:p>
+    <w:p>
+      <w:pPr>
+        <w:spacing w:line="240" w:lineRule="auto"/>
+        <w:jc w:val="both"/>
+        <w:rPr>
+          <w:rFonts w:hint="default" w:ascii="Cambria" w:hAnsi="Cambria" w:cs="Cambria"/>
+          <w:sz w:val="28"/>
+          <w:szCs w:val="28"/>
+          <w:lang w:val="en-US"/>
+        </w:rPr>
+      </w:pPr>
+      <w:r>
+        <w:rPr>
+          <w:rFonts w:hint="default" w:ascii="Cambria" w:hAnsi="Cambria" w:cs="Cambria"/>
+          <w:sz w:val="28"/>
+          <w:szCs w:val="28"/>
+          <w:lang w:val="en-US"/>
+        </w:rPr>
+        <w:t>In War/Ear file =  **/*.war</w:t>
+      </w:r>
+    </w:p>
+    <w:p>
+      <w:pPr>
+        <w:spacing w:line="240" w:lineRule="auto"/>
+        <w:jc w:val="both"/>
+        <w:rPr>
+          <w:rFonts w:hint="default" w:ascii="Cambria" w:hAnsi="Cambria" w:cs="Cambria"/>
+          <w:sz w:val="28"/>
+          <w:szCs w:val="28"/>
+          <w:lang w:val="en-US"/>
+        </w:rPr>
+      </w:pPr>
+      <w:r>
+        <w:rPr>
+          <w:rFonts w:hint="default" w:ascii="Cambria" w:hAnsi="Cambria" w:cs="Cambria"/>
+          <w:sz w:val="28"/>
+          <w:szCs w:val="28"/>
+          <w:lang w:val="en-US"/>
+        </w:rPr>
+        <w:t>Under containers</w:t>
+      </w:r>
+    </w:p>
+    <w:p>
+      <w:pPr>
+        <w:spacing w:line="240" w:lineRule="auto"/>
+        <w:jc w:val="both"/>
+        <w:rPr>
+          <w:rFonts w:hint="default" w:ascii="Cambria" w:hAnsi="Cambria" w:cs="Cambria"/>
+          <w:sz w:val="28"/>
+          <w:szCs w:val="28"/>
+          <w:lang w:val="en-US"/>
+        </w:rPr>
+      </w:pPr>
+      <w:r>
+        <w:rPr>
+          <w:rFonts w:hint="default" w:ascii="Cambria" w:hAnsi="Cambria" w:cs="Cambria"/>
+          <w:sz w:val="28"/>
+          <w:szCs w:val="28"/>
+          <w:lang w:val="en-US"/>
+        </w:rPr>
+        <w:t>-&gt; select tomcat Version</w:t>
+      </w:r>
+    </w:p>
+    <w:p>
+      <w:pPr>
+        <w:spacing w:line="240" w:lineRule="auto"/>
+        <w:jc w:val="both"/>
+        <w:rPr>
+          <w:rFonts w:hint="default" w:ascii="Cambria" w:hAnsi="Cambria" w:cs="Cambria"/>
+          <w:sz w:val="28"/>
+          <w:szCs w:val="28"/>
+          <w:lang w:val="en-US"/>
+        </w:rPr>
+      </w:pPr>
+      <w:r>
+        <w:rPr>
+          <w:rFonts w:hint="default" w:ascii="Cambria" w:hAnsi="Cambria" w:cs="Cambria"/>
+          <w:sz w:val="28"/>
+          <w:szCs w:val="28"/>
+          <w:lang w:val="en-US"/>
+        </w:rPr>
+        <w:t>-&gt;Add credentials</w:t>
+      </w:r>
+    </w:p>
+    <w:p>
+      <w:pPr>
+        <w:spacing w:line="240" w:lineRule="auto"/>
+        <w:jc w:val="both"/>
+        <w:rPr>
+          <w:rFonts w:hint="default" w:ascii="Cambria" w:hAnsi="Cambria" w:cs="Cambria"/>
+          <w:sz w:val="28"/>
+          <w:szCs w:val="28"/>
+          <w:lang w:val="en-US"/>
+        </w:rPr>
+      </w:pPr>
+      <w:r>
+        <w:rPr>
+          <w:rFonts w:hint="default" w:ascii="Cambria" w:hAnsi="Cambria" w:cs="Cambria"/>
+          <w:sz w:val="28"/>
+          <w:szCs w:val="28"/>
+          <w:lang w:val="en-US"/>
+        </w:rPr>
+        <w:t xml:space="preserve">-&gt;Tomcat URl </w:t>
+      </w:r>
+    </w:p>
+    <w:p>
+      <w:pPr>
+        <w:spacing w:line="240" w:lineRule="auto"/>
+        <w:jc w:val="both"/>
+        <w:rPr>
+          <w:rFonts w:hint="default" w:ascii="Cambria" w:hAnsi="Cambria" w:cs="Cambria"/>
+          <w:sz w:val="28"/>
+          <w:szCs w:val="28"/>
+        </w:rPr>
+      </w:pPr>
+    </w:p>
+    <w:p>
+      <w:pPr>
+        <w:spacing w:line="240" w:lineRule="auto"/>
+        <w:jc w:val="both"/>
+        <w:rPr>
+          <w:rFonts w:hint="default" w:ascii="Cambria" w:hAnsi="Cambria" w:cs="Cambria"/>
+          <w:b/>
+          <w:bCs/>
+          <w:sz w:val="28"/>
+          <w:szCs w:val="28"/>
+          <w:lang w:val="en-US"/>
+        </w:rPr>
+      </w:pPr>
+      <w:r>
+        <w:rPr>
+          <w:rFonts w:hint="default" w:ascii="Cambria" w:hAnsi="Cambria" w:cs="Cambria"/>
+          <w:b/>
+          <w:bCs/>
+          <w:sz w:val="28"/>
+          <w:szCs w:val="28"/>
+          <w:lang w:val="en-US"/>
+        </w:rPr>
+        <w:t>FOR PIPELINE PROJECT</w:t>
+      </w:r>
+    </w:p>
+    <w:p>
+      <w:pPr>
+        <w:spacing w:line="240" w:lineRule="auto"/>
+        <w:jc w:val="both"/>
+        <w:rPr>
+          <w:rFonts w:hint="default" w:ascii="Cambria" w:hAnsi="Cambria" w:cs="Cambria"/>
+          <w:b/>
+          <w:bCs/>
+          <w:sz w:val="28"/>
+          <w:szCs w:val="28"/>
+          <w:lang w:val="en-US"/>
+        </w:rPr>
+      </w:pPr>
+    </w:p>
+    <w:p>
+      <w:pPr>
+        <w:spacing w:line="240" w:lineRule="auto"/>
+        <w:jc w:val="both"/>
+        <w:rPr>
+          <w:rFonts w:hint="default" w:ascii="Cambria" w:hAnsi="Cambria"/>
+          <w:b w:val="0"/>
+          <w:bCs w:val="0"/>
+          <w:sz w:val="28"/>
+          <w:szCs w:val="28"/>
+          <w:lang w:val="en-US"/>
+        </w:rPr>
+      </w:pPr>
+      <w:r>
+        <w:rPr>
+          <w:rFonts w:hint="default" w:ascii="Cambria" w:hAnsi="Cambria"/>
+          <w:b w:val="0"/>
+          <w:bCs w:val="0"/>
+          <w:sz w:val="28"/>
+          <w:szCs w:val="28"/>
+          <w:lang w:val="en-US"/>
+        </w:rPr>
+        <w:t>post {</w:t>
+      </w:r>
+    </w:p>
+    <w:p>
+      <w:pPr>
+        <w:spacing w:line="240" w:lineRule="auto"/>
+        <w:jc w:val="both"/>
+        <w:rPr>
+          <w:rFonts w:hint="default" w:ascii="Cambria" w:hAnsi="Cambria"/>
+          <w:b w:val="0"/>
+          <w:bCs w:val="0"/>
+          <w:sz w:val="28"/>
+          <w:szCs w:val="28"/>
+          <w:lang w:val="en-US"/>
+        </w:rPr>
+      </w:pPr>
+      <w:r>
+        <w:rPr>
+          <w:rFonts w:hint="default" w:ascii="Cambria" w:hAnsi="Cambria"/>
+          <w:b w:val="0"/>
+          <w:bCs w:val="0"/>
+          <w:sz w:val="28"/>
+          <w:szCs w:val="28"/>
+          <w:lang w:val="en-US"/>
+        </w:rPr>
+        <w:t xml:space="preserve">        always {</w:t>
+      </w:r>
+    </w:p>
+    <w:p>
+      <w:pPr>
+        <w:spacing w:line="240" w:lineRule="auto"/>
+        <w:jc w:val="both"/>
+        <w:rPr>
+          <w:rFonts w:hint="default" w:ascii="Cambria" w:hAnsi="Cambria"/>
+          <w:b w:val="0"/>
+          <w:bCs w:val="0"/>
+          <w:sz w:val="24"/>
+          <w:szCs w:val="24"/>
+          <w:lang w:val="en-US"/>
+        </w:rPr>
+      </w:pPr>
+      <w:r>
+        <w:rPr>
+          <w:rFonts w:hint="default" w:ascii="Cambria" w:hAnsi="Cambria"/>
+          <w:b w:val="0"/>
+          <w:bCs w:val="0"/>
+          <w:sz w:val="28"/>
+          <w:szCs w:val="28"/>
+          <w:lang w:val="en-US"/>
+        </w:rPr>
+        <w:t xml:space="preserve">         </w:t>
+      </w:r>
+      <w:r>
+        <w:rPr>
+          <w:rFonts w:hint="default" w:ascii="Cambria" w:hAnsi="Cambria"/>
+          <w:b w:val="0"/>
+          <w:bCs w:val="0"/>
+          <w:sz w:val="24"/>
+          <w:szCs w:val="24"/>
+          <w:lang w:val="en-US"/>
+        </w:rPr>
+        <w:t>deploy adapters: [tomcat9(credentialsId: 'tomcat-creds', path: '', url: 'http://52.66.157.21:8080/')], contextPath: null, war: '**/*.war'</w:t>
+      </w:r>
+    </w:p>
+    <w:p>
+      <w:pPr>
+        <w:spacing w:line="240" w:lineRule="auto"/>
+        <w:jc w:val="both"/>
+        <w:rPr>
+          <w:rFonts w:hint="default" w:ascii="Cambria" w:hAnsi="Cambria"/>
+          <w:b w:val="0"/>
+          <w:bCs w:val="0"/>
+          <w:sz w:val="28"/>
+          <w:szCs w:val="28"/>
+          <w:lang w:val="en-US"/>
+        </w:rPr>
+      </w:pPr>
+      <w:r>
+        <w:rPr>
+          <w:rFonts w:hint="default" w:ascii="Cambria" w:hAnsi="Cambria"/>
+          <w:b w:val="0"/>
+          <w:bCs w:val="0"/>
+          <w:sz w:val="28"/>
+          <w:szCs w:val="28"/>
+          <w:lang w:val="en-US"/>
+        </w:rPr>
+        <w:t xml:space="preserve">      }</w:t>
+      </w:r>
+    </w:p>
+    <w:p>
+      <w:pPr>
+        <w:spacing w:line="240" w:lineRule="auto"/>
+        <w:jc w:val="both"/>
+        <w:rPr>
+          <w:rFonts w:hint="default" w:ascii="Cambria" w:hAnsi="Cambria"/>
+          <w:b w:val="0"/>
+          <w:bCs w:val="0"/>
+          <w:sz w:val="28"/>
+          <w:szCs w:val="28"/>
+          <w:lang w:val="en-US"/>
+        </w:rPr>
+      </w:pPr>
+      <w:r>
+        <w:rPr>
+          <w:rFonts w:hint="default" w:ascii="Cambria" w:hAnsi="Cambria"/>
+          <w:b w:val="0"/>
+          <w:bCs w:val="0"/>
+          <w:sz w:val="28"/>
+          <w:szCs w:val="28"/>
+          <w:lang w:val="en-US"/>
+        </w:rPr>
+        <w:t>}</w:t>
+      </w:r>
       <w:bookmarkStart w:id="0" w:name="_GoBack"/>
-      <w:r>
-        <w:rPr>
-          <w:rFonts w:hint="default" w:ascii="Cambria" w:hAnsi="Cambria" w:cs="Cambria"/>
-          <w:b/>
-          <w:bCs/>
-          <w:sz w:val="28"/>
-          <w:szCs w:val="28"/>
-        </w:rPr>
-        <w:t>20.How to publish sonarqube report in build setup</w:t>
-      </w:r>
       <w:bookmarkEnd w:id="0"/>
-      <w:r>
-        <w:rPr>
-          <w:rFonts w:hint="default" w:ascii="Cambria" w:hAnsi="Cambria" w:cs="Cambria"/>
-          <w:sz w:val="28"/>
-          <w:szCs w:val="28"/>
-        </w:rPr>
-        <w:t>?</w:t>
-      </w:r>
-    </w:p>
-    <w:p>
-      <w:pPr>
-        <w:spacing w:line="240" w:lineRule="auto"/>
-        <w:jc w:val="both"/>
-        <w:rPr>
-          <w:rFonts w:hint="default" w:ascii="Cambria" w:hAnsi="Cambria" w:cs="Cambria"/>
-          <w:sz w:val="28"/>
-          <w:szCs w:val="28"/>
-        </w:rPr>
-      </w:pPr>
-    </w:p>
-    <w:p>
-      <w:pPr>
-        <w:spacing w:line="240" w:lineRule="auto"/>
-        <w:jc w:val="both"/>
-        <w:rPr>
-          <w:rFonts w:hint="default" w:ascii="Cambria" w:hAnsi="Cambria" w:cs="Cambria"/>
-          <w:sz w:val="28"/>
-          <w:szCs w:val="28"/>
-        </w:rPr>
-      </w:pPr>
-      <w:r>
-        <w:rPr>
-          <w:rFonts w:hint="default" w:ascii="Cambria" w:hAnsi="Cambria" w:cs="Cambria"/>
-          <w:sz w:val="28"/>
-          <w:szCs w:val="28"/>
-        </w:rPr>
-        <w:t xml:space="preserve"> In build setup-&gt;execute window batch command</w:t>
-      </w:r>
-    </w:p>
-    <w:p>
-      <w:pPr>
-        <w:spacing w:line="240" w:lineRule="auto"/>
-        <w:jc w:val="both"/>
-        <w:rPr>
-          <w:rFonts w:hint="default" w:ascii="Cambria" w:hAnsi="Cambria" w:cs="Cambria"/>
-          <w:sz w:val="28"/>
-          <w:szCs w:val="28"/>
-        </w:rPr>
-      </w:pPr>
-      <w:r>
-        <w:rPr>
-          <w:rFonts w:hint="default" w:ascii="Cambria" w:hAnsi="Cambria" w:cs="Cambria"/>
-          <w:sz w:val="28"/>
-          <w:szCs w:val="28"/>
-        </w:rPr>
-        <w:t xml:space="preserve">       bat 'mvn clean org.jacoco:jacoco-maven-plugin:prepare-agent install org.jacoco:jacoco-maven-plugin:report'</w:t>
-      </w:r>
-    </w:p>
-    <w:p>
-      <w:pPr>
-        <w:spacing w:line="240" w:lineRule="auto"/>
-        <w:jc w:val="both"/>
-        <w:rPr>
-          <w:rFonts w:hint="default" w:ascii="Cambria" w:hAnsi="Cambria" w:cs="Cambria"/>
-          <w:sz w:val="28"/>
-          <w:szCs w:val="28"/>
-        </w:rPr>
-      </w:pPr>
-      <w:r>
-        <w:rPr>
-          <w:rFonts w:hint="default" w:ascii="Cambria" w:hAnsi="Cambria" w:cs="Cambria"/>
-          <w:sz w:val="28"/>
-          <w:szCs w:val="28"/>
-        </w:rPr>
-        <w:t xml:space="preserve">       bat 'mvn sonar:sonar'</w:t>
-      </w:r>
-    </w:p>
-    <w:p>
-      <w:pPr>
-        <w:spacing w:line="240" w:lineRule="auto"/>
-        <w:jc w:val="both"/>
-        <w:rPr>
-          <w:rFonts w:hint="default" w:ascii="Cambria" w:hAnsi="Cambria" w:cs="Cambria"/>
-          <w:sz w:val="28"/>
-          <w:szCs w:val="28"/>
-          <w:lang w:val="en-US"/>
-        </w:rPr>
-      </w:pPr>
-      <w:r>
-        <w:rPr>
-          <w:rFonts w:hint="default" w:ascii="Cambria" w:hAnsi="Cambria" w:cs="Cambria"/>
-          <w:sz w:val="28"/>
-          <w:szCs w:val="28"/>
-        </w:rPr>
-        <w:t>------------------------------------------------------------------------------------------------------</w:t>
-      </w:r>
-      <w:r>
-        <w:rPr>
-          <w:rFonts w:hint="default" w:ascii="Cambria" w:hAnsi="Cambria" w:cs="Cambria"/>
-          <w:sz w:val="28"/>
-          <w:szCs w:val="28"/>
-          <w:lang w:val="en-US"/>
-        </w:rPr>
-        <w:t>--</w:t>
-      </w:r>
-    </w:p>
-    <w:p>
-      <w:pPr>
-        <w:spacing w:line="240" w:lineRule="auto"/>
-        <w:jc w:val="both"/>
-        <w:rPr>
-          <w:rFonts w:hint="default" w:ascii="Cambria" w:hAnsi="Cambria" w:cs="Cambria"/>
-          <w:sz w:val="28"/>
-          <w:szCs w:val="28"/>
-        </w:rPr>
-      </w:pPr>
-    </w:p>
-    <w:p>
-      <w:pPr>
-        <w:spacing w:line="240" w:lineRule="auto"/>
-        <w:jc w:val="both"/>
-        <w:rPr>
-          <w:rFonts w:hint="default" w:ascii="Cambria" w:hAnsi="Cambria" w:cs="Cambria"/>
-          <w:sz w:val="28"/>
-          <w:szCs w:val="28"/>
-        </w:rPr>
-      </w:pPr>
-    </w:p>
-    <w:p>
-      <w:pPr>
-        <w:spacing w:line="240" w:lineRule="auto"/>
-        <w:jc w:val="both"/>
-        <w:rPr>
-          <w:rFonts w:hint="default" w:ascii="Cambria" w:hAnsi="Cambria" w:cs="Cambria"/>
-          <w:sz w:val="28"/>
-          <w:szCs w:val="28"/>
-        </w:rPr>
-      </w:pPr>
-    </w:p>
-    <w:p>
-      <w:pPr>
-        <w:spacing w:line="240" w:lineRule="auto"/>
-        <w:jc w:val="both"/>
-        <w:rPr>
-          <w:rFonts w:hint="default" w:ascii="Cambria" w:hAnsi="Cambria" w:cs="Cambria"/>
-          <w:sz w:val="28"/>
-          <w:szCs w:val="28"/>
-        </w:rPr>
-      </w:pPr>
-    </w:p>
-    <w:p>
-      <w:pPr>
-        <w:spacing w:line="240" w:lineRule="auto"/>
-        <w:jc w:val="both"/>
-        <w:rPr>
-          <w:rFonts w:hint="default" w:ascii="Cambria" w:hAnsi="Cambria" w:cs="Cambria"/>
-          <w:sz w:val="28"/>
-          <w:szCs w:val="28"/>
-        </w:rPr>
-      </w:pPr>
-    </w:p>
-    <w:p>
-      <w:pPr>
-        <w:spacing w:line="240" w:lineRule="auto"/>
-        <w:jc w:val="both"/>
-        <w:rPr>
-          <w:rFonts w:hint="default" w:ascii="Cambria" w:hAnsi="Cambria" w:cs="Cambria"/>
-          <w:sz w:val="28"/>
-          <w:szCs w:val="28"/>
-        </w:rPr>
-      </w:pPr>
-    </w:p>
-    <w:p>
-      <w:pPr>
-        <w:spacing w:line="240" w:lineRule="auto"/>
-        <w:jc w:val="both"/>
-        <w:rPr>
-          <w:rFonts w:hint="default" w:ascii="Cambria" w:hAnsi="Cambria" w:cs="Cambria"/>
-          <w:sz w:val="28"/>
-          <w:szCs w:val="28"/>
-        </w:rPr>
-      </w:pPr>
-    </w:p>
-    <w:p>
-      <w:pPr>
-        <w:spacing w:line="240" w:lineRule="auto"/>
-        <w:jc w:val="both"/>
-        <w:rPr>
-          <w:rFonts w:hint="default" w:ascii="Cambria" w:hAnsi="Cambria" w:cs="Cambria"/>
-          <w:b/>
-          <w:bCs/>
-          <w:sz w:val="28"/>
-          <w:szCs w:val="28"/>
-        </w:rPr>
-      </w:pPr>
     </w:p>
     <w:sectPr>
       <w:pgSz w:w="11906" w:h="16838"/>
@@ -5701,8 +7305,73 @@
       </w:pPr>
     </w:lvl>
   </w:abstractNum>
+  <w:abstractNum w:abstractNumId="1">
+    <w:nsid w:val="C3FAFC2E"/>
+    <w:multiLevelType w:val="singleLevel"/>
+    <w:tmpl w:val="C3FAFC2E"/>
+    <w:lvl w:ilvl="0" w:tentative="0">
+      <w:start w:val="1"/>
+      <w:numFmt w:val="bullet"/>
+      <w:lvlText w:val=""/>
+      <w:lvlJc w:val="left"/>
+      <w:pPr>
+        <w:tabs>
+          <w:tab w:val="left" w:pos="420"/>
+        </w:tabs>
+        <w:ind w:left="420" w:leftChars="0" w:hanging="420" w:firstLineChars="0"/>
+      </w:pPr>
+      <w:rPr>
+        <w:rFonts w:hint="default" w:ascii="Wingdings" w:hAnsi="Wingdings"/>
+      </w:rPr>
+    </w:lvl>
+  </w:abstractNum>
+  <w:abstractNum w:abstractNumId="2">
+    <w:nsid w:val="EC034AD2"/>
+    <w:multiLevelType w:val="singleLevel"/>
+    <w:tmpl w:val="EC034AD2"/>
+    <w:lvl w:ilvl="0" w:tentative="0">
+      <w:start w:val="1"/>
+      <w:numFmt w:val="bullet"/>
+      <w:lvlText w:val=""/>
+      <w:lvlJc w:val="left"/>
+      <w:pPr>
+        <w:tabs>
+          <w:tab w:val="left" w:pos="420"/>
+        </w:tabs>
+        <w:ind w:left="420" w:leftChars="0" w:hanging="420" w:firstLineChars="0"/>
+      </w:pPr>
+      <w:rPr>
+        <w:rFonts w:hint="default" w:ascii="Wingdings" w:hAnsi="Wingdings"/>
+      </w:rPr>
+    </w:lvl>
+  </w:abstractNum>
+  <w:abstractNum w:abstractNumId="3">
+    <w:nsid w:val="71C893AC"/>
+    <w:multiLevelType w:val="singleLevel"/>
+    <w:tmpl w:val="71C893AC"/>
+    <w:lvl w:ilvl="0" w:tentative="0">
+      <w:start w:val="23"/>
+      <w:numFmt w:val="decimal"/>
+      <w:lvlText w:val="%1."/>
+      <w:lvlJc w:val="left"/>
+      <w:pPr>
+        <w:tabs>
+          <w:tab w:val="left" w:pos="312"/>
+        </w:tabs>
+      </w:pPr>
+    </w:lvl>
+  </w:abstractNum>
   <w:num w:numId="1">
     <w:abstractNumId w:val="0"/>
+  </w:num>
+  <w:num w:numId="2">
+    <w:abstractNumId w:val="2"/>
+  </w:num>
+  <w:num w:numId="3">
+    <w:abstractNumId w:val="3"/>
+  </w:num>
+  <w:num w:numId="4">
+    <w:abstractNumId w:val="1"/>
   </w:num>
 </w:numbering>
 </file>
@@ -5712,7 +7381,7 @@
   <w:docDefaults>
     <w:rPrDefault>
       <w:rPr>
-        <w:rFonts w:asciiTheme="minorHAnsi" w:hAnsiTheme="minorHAnsi" w:eastAsiaTheme="minorEastAsia" w:cstheme="minorBidi"/>
+        <w:rFonts w:ascii="Times New Roman" w:hAnsi="Times New Roman" w:eastAsia="SimSun" w:cs="Times New Roman"/>
       </w:rPr>
     </w:rPrDefault>
     <w:pPrDefault/>
@@ -5996,6 +7665,16 @@
       </w:tblCellMar>
     </w:tblPr>
   </w:style>
+  <w:style w:type="character" w:styleId="4">
+    <w:name w:val="HTML Code"/>
+    <w:basedOn w:val="2"/>
+    <w:uiPriority w:val="0"/>
+    <w:rPr>
+      <w:rFonts w:ascii="Courier New" w:hAnsi="Courier New" w:cs="Courier New"/>
+      <w:sz w:val="20"/>
+      <w:szCs w:val="20"/>
+    </w:rPr>
+  </w:style>
 </w:styles>
 </file>
 

</xml_diff>